<commit_message>
Pridanie prezentacia a uprava help
</commit_message>
<xml_diff>
--- a/Minesweeper.docx
+++ b/Minesweeper.docx
@@ -1147,7 +1147,7 @@
                 <w:noProof/>
                 <w:lang w:eastAsia="sk-SK"/>
               </w:rPr>
-              <w:tab/>
+              <w:t xml:space="preserve">   </w:t>
             </w:r>
             <w:r>
               <w:rPr>
@@ -1233,14 +1233,14 @@
                 <w:noProof/>
                 <w:lang w:eastAsia="sk-SK"/>
               </w:rPr>
-              <w:tab/>
+              <w:t xml:space="preserve">   </w:t>
             </w:r>
             <w:r>
               <w:rPr>
                 <w:rStyle w:val="Hypertextovprepojenie"/>
                 <w:noProof/>
               </w:rPr>
-              <w:t xml:space="preserve"> Zdrojový kód programu</w:t>
+              <w:t>Zdrojový kód programu</w:t>
             </w:r>
             <w:r>
               <w:rPr>
@@ -2025,7 +2025,6 @@
         </w:rPr>
         <w:t xml:space="preserve"> 3 možnosti na výber </w:t>
       </w:r>
-      <w:proofErr w:type="spellStart"/>
       <w:r>
         <w:rPr>
           <w:rFonts w:cstheme="minorHAnsi"/>
@@ -2034,9 +2033,8 @@
           <w:szCs w:val="24"/>
           <w:lang w:val="sk-SK"/>
         </w:rPr>
-        <w:t>obtiažnosti</w:t>
-      </w:r>
-      <w:proofErr w:type="spellEnd"/>
+        <w:t>obťažnosti</w:t>
+      </w:r>
       <w:r>
         <w:rPr>
           <w:rFonts w:cstheme="minorHAnsi"/>
@@ -2047,7 +2045,6 @@
         </w:rPr>
         <w:t xml:space="preserve"> hry, po stlačení ktorých sa vytvorí scéna s príslušnou </w:t>
       </w:r>
-      <w:proofErr w:type="spellStart"/>
       <w:r>
         <w:rPr>
           <w:rFonts w:cstheme="minorHAnsi"/>
@@ -2056,9 +2053,8 @@
           <w:szCs w:val="24"/>
           <w:lang w:val="sk-SK"/>
         </w:rPr>
-        <w:t>obtiažnosťou</w:t>
-      </w:r>
-      <w:proofErr w:type="spellEnd"/>
+        <w:t>obťažnosťou</w:t>
+      </w:r>
       <w:r>
         <w:rPr>
           <w:rFonts w:cstheme="minorHAnsi"/>
@@ -3829,7 +3825,7 @@
           <w:ilvl w:val="0"/>
           <w:numId w:val="0"/>
         </w:numPr>
-        <w:ind w:left="2410"/>
+        <w:ind w:left="284"/>
         <w:rPr>
           <w:rFonts w:asciiTheme="minorHAnsi" w:hAnsiTheme="minorHAnsi" w:cstheme="minorHAnsi"/>
           <w:sz w:val="24"/>
@@ -9992,19 +9988,7 @@
           <w:szCs w:val="24"/>
           <w:lang w:val="sk-SK"/>
         </w:rPr>
-        <w:t>check</w:t>
-      </w:r>
-      <w:r>
-        <w:rPr>
-          <w:rFonts w:asciiTheme="minorHAnsi" w:hAnsiTheme="minorHAnsi" w:cstheme="minorHAnsi"/>
-          <w:b w:val="0"/>
-          <w:bCs w:val="0"/>
-          <w:color w:val="000000" w:themeColor="text1"/>
-          <w:sz w:val="24"/>
-          <w:szCs w:val="24"/>
-          <w:lang w:val="sk-SK"/>
-        </w:rPr>
-        <w:t>IfWin</w:t>
+        <w:t>checkIfWin</w:t>
       </w:r>
       <w:proofErr w:type="spellEnd"/>
       <w:r>
@@ -13741,7 +13725,7 @@
     <w:lsdException w:name="Table Web 2" w:semiHidden="1" w:unhideWhenUsed="1"/>
     <w:lsdException w:name="Table Web 3" w:semiHidden="1" w:unhideWhenUsed="1"/>
     <w:lsdException w:name="Balloon Text" w:semiHidden="1" w:unhideWhenUsed="1"/>
-    <w:lsdException w:name="Table Grid" w:semiHidden="1" w:uiPriority="39" w:unhideWhenUsed="1"/>
+    <w:lsdException w:name="Table Grid" w:uiPriority="39"/>
     <w:lsdException w:name="Table Theme" w:semiHidden="1" w:unhideWhenUsed="1"/>
     <w:lsdException w:name="Placeholder Text" w:semiHidden="1"/>
     <w:lsdException w:name="No Spacing" w:uiPriority="1" w:qFormat="1"/>

</xml_diff>